<commit_message>
02 08 2018 working diary
</commit_message>
<xml_diff>
--- a/Project1808/수행 일지(내용 비공개).docx
+++ b/Project1808/수행 일지(내용 비공개).docx
@@ -26,7 +26,7 @@
         <w:rPr>
           <w:rFonts w:hint="eastAsia"/>
         </w:rPr>
-        <w:t>&lt;필요 업무&gt;</w:t>
+        <w:t>&lt;달성 업무&gt;</w:t>
       </w:r>
     </w:p>
     <w:p>
@@ -34,7 +34,7 @@
         <w:pStyle w:val="a3"/>
         <w:numPr>
           <w:ilvl w:val="0"/>
-          <w:numId w:val="1"/>
+          <w:numId w:val="2"/>
         </w:numPr>
         <w:ind w:leftChars="0"/>
         <w:rPr>
@@ -65,7 +65,7 @@
         <w:rPr>
           <w:rFonts w:hint="eastAsia"/>
         </w:rPr>
-        <w:t>&lt;달성 업무&gt;</w:t>
+        <w:t>&lt;필요 업무&gt;</w:t>
       </w:r>
     </w:p>
     <w:p>
@@ -73,12 +73,9 @@
         <w:pStyle w:val="a3"/>
         <w:numPr>
           <w:ilvl w:val="0"/>
-          <w:numId w:val="1"/>
+          <w:numId w:val="2"/>
         </w:numPr>
         <w:ind w:leftChars="0"/>
-        <w:rPr>
-          <w:rFonts w:hint="eastAsia"/>
-        </w:rPr>
       </w:pPr>
       <w:r>
         <w:rPr>
@@ -119,42 +116,46 @@
         <w:rPr>
           <w:rFonts w:hint="eastAsia"/>
         </w:rPr>
-        <w:t>&lt;필요 업무&gt;</w:t>
-      </w:r>
-      <w:bookmarkStart w:id="0" w:name="_GoBack"/>
-      <w:bookmarkEnd w:id="0"/>
+        <w:t>&lt;달성 업무&gt;</w:t>
+      </w:r>
     </w:p>
     <w:p>
       <w:pPr>
         <w:pStyle w:val="a3"/>
         <w:numPr>
           <w:ilvl w:val="0"/>
-          <w:numId w:val="1"/>
+          <w:numId w:val="2"/>
         </w:numPr>
         <w:ind w:leftChars="0"/>
         <w:rPr>
           <w:rFonts w:hint="eastAsia"/>
         </w:rPr>
       </w:pPr>
-    </w:p>
-    <w:p>
-      <w:pPr>
-        <w:rPr>
-          <w:rFonts w:hint="eastAsia"/>
-        </w:rPr>
-      </w:pPr>
-    </w:p>
-    <w:p>
-      <w:pPr>
-        <w:rPr>
-          <w:rFonts w:hint="eastAsia"/>
-        </w:rPr>
-      </w:pPr>
-      <w:r>
-        <w:rPr>
-          <w:rFonts w:hint="eastAsia"/>
-        </w:rPr>
-        <w:t>&lt;달성 업무&gt;</w:t>
+      <w:r>
+        <w:rPr>
+          <w:rFonts w:hint="eastAsia"/>
+        </w:rPr>
+        <w:t>작성완료</w:t>
+      </w:r>
+    </w:p>
+    <w:p>
+      <w:pPr>
+        <w:rPr>
+          <w:rFonts w:hint="eastAsia"/>
+        </w:rPr>
+      </w:pPr>
+    </w:p>
+    <w:p>
+      <w:pPr>
+        <w:rPr>
+          <w:rFonts w:hint="eastAsia"/>
+        </w:rPr>
+      </w:pPr>
+      <w:r>
+        <w:rPr>
+          <w:rFonts w:hint="eastAsia"/>
+        </w:rPr>
+        <w:t>&lt;필요 업무&gt;</w:t>
       </w:r>
     </w:p>
     <w:p>
@@ -162,9 +163,105 @@
         <w:pStyle w:val="a3"/>
         <w:numPr>
           <w:ilvl w:val="0"/>
-          <w:numId w:val="1"/>
+          <w:numId w:val="2"/>
         </w:numPr>
         <w:ind w:leftChars="0"/>
+        <w:rPr>
+          <w:rFonts w:hint="eastAsia"/>
+        </w:rPr>
+      </w:pPr>
+      <w:r>
+        <w:rPr>
+          <w:rFonts w:hint="eastAsia"/>
+        </w:rPr>
+        <w:t>작성완료</w:t>
+      </w:r>
+    </w:p>
+    <w:p>
+      <w:pPr>
+        <w:rPr>
+          <w:rFonts w:hint="eastAsia"/>
+        </w:rPr>
+      </w:pPr>
+    </w:p>
+    <w:p>
+      <w:pPr>
+        <w:rPr>
+          <w:rFonts w:hint="eastAsia"/>
+          <w:b/>
+        </w:rPr>
+      </w:pPr>
+      <w:r>
+        <w:rPr>
+          <w:rFonts w:hint="eastAsia"/>
+          <w:b/>
+        </w:rPr>
+        <w:t>20180803</w:t>
+      </w:r>
+    </w:p>
+    <w:p>
+      <w:pPr>
+        <w:rPr>
+          <w:rFonts w:hint="eastAsia"/>
+        </w:rPr>
+      </w:pPr>
+      <w:r>
+        <w:rPr>
+          <w:rFonts w:hint="eastAsia"/>
+        </w:rPr>
+        <w:t>&lt;달성 업무&gt;</w:t>
+      </w:r>
+    </w:p>
+    <w:p>
+      <w:pPr>
+        <w:pStyle w:val="a3"/>
+        <w:numPr>
+          <w:ilvl w:val="0"/>
+          <w:numId w:val="2"/>
+        </w:numPr>
+        <w:ind w:leftChars="0"/>
+        <w:rPr>
+          <w:rFonts w:hint="eastAsia"/>
+        </w:rPr>
+      </w:pPr>
+      <w:bookmarkStart w:id="0" w:name="_GoBack"/>
+      <w:bookmarkEnd w:id="0"/>
+    </w:p>
+    <w:p>
+      <w:pPr>
+        <w:rPr>
+          <w:rFonts w:hint="eastAsia"/>
+        </w:rPr>
+      </w:pPr>
+    </w:p>
+    <w:p>
+      <w:pPr>
+        <w:rPr>
+          <w:rFonts w:hint="eastAsia"/>
+        </w:rPr>
+      </w:pPr>
+      <w:r>
+        <w:rPr>
+          <w:rFonts w:hint="eastAsia"/>
+        </w:rPr>
+        <w:t>&lt;필요 업무&gt;</w:t>
+      </w:r>
+    </w:p>
+    <w:p>
+      <w:pPr>
+        <w:pStyle w:val="a3"/>
+        <w:numPr>
+          <w:ilvl w:val="0"/>
+          <w:numId w:val="2"/>
+        </w:numPr>
+        <w:ind w:leftChars="0"/>
+        <w:rPr>
+          <w:rFonts w:hint="eastAsia"/>
+        </w:rPr>
+      </w:pPr>
+    </w:p>
+    <w:p>
+      <w:pPr>
         <w:rPr>
           <w:rFonts w:hint="eastAsia"/>
         </w:rPr>
@@ -296,6 +393,9 @@
     </w:lvl>
   </w:abstractNum>
   <w:num w:numId="1">
+    <w:abstractNumId w:val="0"/>
+  </w:num>
+  <w:num w:numId="2">
     <w:abstractNumId w:val="0"/>
     <w:lvlOverride w:ilvl="0"/>
     <w:lvlOverride w:ilvl="1"/>

</xml_diff>

<commit_message>
03 08 2018 working diary
</commit_message>
<xml_diff>
--- a/Project1808/수행 일지(내용 비공개).docx
+++ b/Project1808/수행 일지(내용 비공개).docx
@@ -17,11 +17,6 @@
       </w:r>
     </w:p>
     <w:p>
-      <w:pPr>
-        <w:rPr>
-          <w:rFonts w:hint="eastAsia"/>
-        </w:rPr>
-      </w:pPr>
       <w:r>
         <w:rPr>
           <w:rFonts w:hint="eastAsia"/>
@@ -37,9 +32,6 @@
           <w:numId w:val="2"/>
         </w:numPr>
         <w:ind w:leftChars="0"/>
-        <w:rPr>
-          <w:rFonts w:hint="eastAsia"/>
-        </w:rPr>
       </w:pPr>
       <w:r>
         <w:rPr>
@@ -48,19 +40,8 @@
         <w:t>작성완료</w:t>
       </w:r>
     </w:p>
-    <w:p>
-      <w:pPr>
-        <w:rPr>
-          <w:rFonts w:hint="eastAsia"/>
-        </w:rPr>
-      </w:pPr>
-    </w:p>
-    <w:p>
-      <w:pPr>
-        <w:rPr>
-          <w:rFonts w:hint="eastAsia"/>
-        </w:rPr>
-      </w:pPr>
+    <w:p/>
+    <w:p>
       <w:r>
         <w:rPr>
           <w:rFonts w:hint="eastAsia"/>
@@ -84,17 +65,10 @@
         <w:t>작성완료</w:t>
       </w:r>
     </w:p>
-    <w:p>
-      <w:pPr>
-        <w:rPr>
-          <w:rFonts w:hint="eastAsia"/>
-        </w:rPr>
-      </w:pPr>
-    </w:p>
-    <w:p>
-      <w:pPr>
-        <w:rPr>
-          <w:rFonts w:hint="eastAsia"/>
+    <w:p/>
+    <w:p>
+      <w:pPr>
+        <w:rPr>
           <w:b/>
         </w:rPr>
       </w:pPr>
@@ -107,11 +81,6 @@
       </w:r>
     </w:p>
     <w:p>
-      <w:pPr>
-        <w:rPr>
-          <w:rFonts w:hint="eastAsia"/>
-        </w:rPr>
-      </w:pPr>
       <w:r>
         <w:rPr>
           <w:rFonts w:hint="eastAsia"/>
@@ -127,9 +96,6 @@
           <w:numId w:val="2"/>
         </w:numPr>
         <w:ind w:leftChars="0"/>
-        <w:rPr>
-          <w:rFonts w:hint="eastAsia"/>
-        </w:rPr>
       </w:pPr>
       <w:r>
         <w:rPr>
@@ -138,19 +104,8 @@
         <w:t>작성완료</w:t>
       </w:r>
     </w:p>
-    <w:p>
-      <w:pPr>
-        <w:rPr>
-          <w:rFonts w:hint="eastAsia"/>
-        </w:rPr>
-      </w:pPr>
-    </w:p>
-    <w:p>
-      <w:pPr>
-        <w:rPr>
-          <w:rFonts w:hint="eastAsia"/>
-        </w:rPr>
-      </w:pPr>
+    <w:p/>
+    <w:p>
       <w:r>
         <w:rPr>
           <w:rFonts w:hint="eastAsia"/>
@@ -166,9 +121,6 @@
           <w:numId w:val="2"/>
         </w:numPr>
         <w:ind w:leftChars="0"/>
-        <w:rPr>
-          <w:rFonts w:hint="eastAsia"/>
-        </w:rPr>
       </w:pPr>
       <w:r>
         <w:rPr>
@@ -177,17 +129,10 @@
         <w:t>작성완료</w:t>
       </w:r>
     </w:p>
-    <w:p>
-      <w:pPr>
-        <w:rPr>
-          <w:rFonts w:hint="eastAsia"/>
-        </w:rPr>
-      </w:pPr>
-    </w:p>
-    <w:p>
-      <w:pPr>
-        <w:rPr>
-          <w:rFonts w:hint="eastAsia"/>
+    <w:p/>
+    <w:p>
+      <w:pPr>
+        <w:rPr>
           <w:b/>
         </w:rPr>
       </w:pPr>
@@ -200,11 +145,6 @@
       </w:r>
     </w:p>
     <w:p>
-      <w:pPr>
-        <w:rPr>
-          <w:rFonts w:hint="eastAsia"/>
-        </w:rPr>
-      </w:pPr>
       <w:r>
         <w:rPr>
           <w:rFonts w:hint="eastAsia"/>
@@ -224,22 +164,18 @@
           <w:rFonts w:hint="eastAsia"/>
         </w:rPr>
       </w:pPr>
+      <w:r>
+        <w:rPr>
+          <w:rFonts w:hint="eastAsia"/>
+        </w:rPr>
+        <w:t>작성완료</w:t>
+      </w:r>
+    </w:p>
+    <w:p>
       <w:bookmarkStart w:id="0" w:name="_GoBack"/>
       <w:bookmarkEnd w:id="0"/>
     </w:p>
     <w:p>
-      <w:pPr>
-        <w:rPr>
-          <w:rFonts w:hint="eastAsia"/>
-        </w:rPr>
-      </w:pPr>
-    </w:p>
-    <w:p>
-      <w:pPr>
-        <w:rPr>
-          <w:rFonts w:hint="eastAsia"/>
-        </w:rPr>
-      </w:pPr>
       <w:r>
         <w:rPr>
           <w:rFonts w:hint="eastAsia"/>
@@ -259,14 +195,86 @@
           <w:rFonts w:hint="eastAsia"/>
         </w:rPr>
       </w:pPr>
-    </w:p>
-    <w:p>
-      <w:pPr>
-        <w:rPr>
-          <w:rFonts w:hint="eastAsia"/>
-        </w:rPr>
-      </w:pPr>
-    </w:p>
+      <w:r>
+        <w:rPr>
+          <w:rFonts w:hint="eastAsia"/>
+        </w:rPr>
+        <w:t>작성완료</w:t>
+      </w:r>
+    </w:p>
+    <w:p/>
+    <w:p>
+      <w:pPr>
+        <w:rPr>
+          <w:b/>
+        </w:rPr>
+      </w:pPr>
+      <w:r>
+        <w:rPr>
+          <w:rFonts w:hint="eastAsia"/>
+          <w:b/>
+        </w:rPr>
+        <w:t>2</w:t>
+      </w:r>
+      <w:r>
+        <w:rPr>
+          <w:b/>
+        </w:rPr>
+        <w:t>018080</w:t>
+      </w:r>
+      <w:r>
+        <w:rPr>
+          <w:b/>
+        </w:rPr>
+        <w:t>6</w:t>
+      </w:r>
+    </w:p>
+    <w:p>
+      <w:r>
+        <w:rPr>
+          <w:rFonts w:hint="eastAsia"/>
+        </w:rPr>
+        <w:t>&lt;달성 업무</w:t>
+      </w:r>
+      <w:r>
+        <w:t>&gt;</w:t>
+      </w:r>
+    </w:p>
+    <w:p>
+      <w:pPr>
+        <w:pStyle w:val="a3"/>
+        <w:numPr>
+          <w:ilvl w:val="0"/>
+          <w:numId w:val="1"/>
+        </w:numPr>
+        <w:spacing w:line="259" w:lineRule="auto"/>
+        <w:ind w:leftChars="0"/>
+      </w:pPr>
+    </w:p>
+    <w:p/>
+    <w:p>
+      <w:r>
+        <w:rPr>
+          <w:rFonts w:hint="eastAsia"/>
+        </w:rPr>
+        <w:t>&lt;필요 업무</w:t>
+      </w:r>
+      <w:r>
+        <w:t>&gt;</w:t>
+      </w:r>
+    </w:p>
+    <w:p>
+      <w:pPr>
+        <w:pStyle w:val="a3"/>
+        <w:numPr>
+          <w:ilvl w:val="0"/>
+          <w:numId w:val="1"/>
+        </w:numPr>
+        <w:spacing w:line="259" w:lineRule="auto"/>
+        <w:ind w:leftChars="0"/>
+      </w:pPr>
+    </w:p>
+    <w:p/>
     <w:p/>
     <w:sectPr>
       <w:pgSz w:w="11906" w:h="16838"/>
@@ -276,6 +284,56 @@
     </w:sectPr>
   </w:body>
 </w:document>
+</file>
+
+<file path=word/endnotes.xml><?xml version="1.0" encoding="utf-8"?>
+<w:endnotes xmlns:wpc="http://schemas.microsoft.com/office/word/2010/wordprocessingCanvas" xmlns:cx="http://schemas.microsoft.com/office/drawing/2014/chartex" xmlns:cx1="http://schemas.microsoft.com/office/drawing/2015/9/8/chartex" xmlns:cx2="http://schemas.microsoft.com/office/drawing/2015/10/21/chartex" xmlns:cx3="http://schemas.microsoft.com/office/drawing/2016/5/9/chartex" xmlns:cx4="http://schemas.microsoft.com/office/drawing/2016/5/10/chartex" xmlns:cx5="http://schemas.microsoft.com/office/drawing/2016/5/11/chartex" xmlns:cx6="http://schemas.microsoft.com/office/drawing/2016/5/12/chartex" xmlns:cx7="http://schemas.microsoft.com/office/drawing/2016/5/13/chartex" xmlns:cx8="http://schemas.microsoft.com/office/drawing/2016/5/14/chartex" xmlns:mc="http://schemas.openxmlformats.org/markup-compatibility/2006" xmlns:aink="http://schemas.microsoft.com/office/drawing/2016/ink" xmlns:am3d="http://schemas.microsoft.com/office/drawing/2017/model3d" xmlns:o="urn:schemas-microsoft-com:office:office" xmlns:r="http://schemas.openxmlformats.org/officeDocument/2006/relationships" xmlns:m="http://schemas.openxmlformats.org/officeDocument/2006/math" xmlns:v="urn:schemas-microsoft-com:vml" xmlns:wp14="http://schemas.microsoft.com/office/word/2010/wordprocessingDrawing" xmlns:wp="http://schemas.openxmlformats.org/drawingml/2006/wordprocessingDrawing" xmlns:w10="urn:schemas-microsoft-com:office:word" xmlns:w="http://schemas.openxmlformats.org/wordprocessingml/2006/main" xmlns:w14="http://schemas.microsoft.com/office/word/2010/wordml" xmlns:w15="http://schemas.microsoft.com/office/word/2012/wordml" xmlns:w16cid="http://schemas.microsoft.com/office/word/2016/wordml/cid" xmlns:w16se="http://schemas.microsoft.com/office/word/2015/wordml/symex" xmlns:wpg="http://schemas.microsoft.com/office/word/2010/wordprocessingGroup" xmlns:wpi="http://schemas.microsoft.com/office/word/2010/wordprocessingInk" xmlns:wne="http://schemas.microsoft.com/office/word/2006/wordml" xmlns:wps="http://schemas.microsoft.com/office/word/2010/wordprocessingShape" mc:Ignorable="w14 w15 w16se w16cid wp14">
+  <w:endnote w:type="separator" w:id="-1">
+    <w:p>
+      <w:pPr>
+        <w:spacing w:after="0" w:line="240" w:lineRule="auto"/>
+      </w:pPr>
+      <w:r>
+        <w:separator/>
+      </w:r>
+    </w:p>
+  </w:endnote>
+  <w:endnote w:type="continuationSeparator" w:id="0">
+    <w:p>
+      <w:pPr>
+        <w:spacing w:after="0" w:line="240" w:lineRule="auto"/>
+      </w:pPr>
+      <w:r>
+        <w:continuationSeparator/>
+      </w:r>
+    </w:p>
+  </w:endnote>
+</w:endnotes>
+</file>
+
+<file path=word/footnotes.xml><?xml version="1.0" encoding="utf-8"?>
+<w:footnotes xmlns:wpc="http://schemas.microsoft.com/office/word/2010/wordprocessingCanvas" xmlns:cx="http://schemas.microsoft.com/office/drawing/2014/chartex" xmlns:cx1="http://schemas.microsoft.com/office/drawing/2015/9/8/chartex" xmlns:cx2="http://schemas.microsoft.com/office/drawing/2015/10/21/chartex" xmlns:cx3="http://schemas.microsoft.com/office/drawing/2016/5/9/chartex" xmlns:cx4="http://schemas.microsoft.com/office/drawing/2016/5/10/chartex" xmlns:cx5="http://schemas.microsoft.com/office/drawing/2016/5/11/chartex" xmlns:cx6="http://schemas.microsoft.com/office/drawing/2016/5/12/chartex" xmlns:cx7="http://schemas.microsoft.com/office/drawing/2016/5/13/chartex" xmlns:cx8="http://schemas.microsoft.com/office/drawing/2016/5/14/chartex" xmlns:mc="http://schemas.openxmlformats.org/markup-compatibility/2006" xmlns:aink="http://schemas.microsoft.com/office/drawing/2016/ink" xmlns:am3d="http://schemas.microsoft.com/office/drawing/2017/model3d" xmlns:o="urn:schemas-microsoft-com:office:office" xmlns:r="http://schemas.openxmlformats.org/officeDocument/2006/relationships" xmlns:m="http://schemas.openxmlformats.org/officeDocument/2006/math" xmlns:v="urn:schemas-microsoft-com:vml" xmlns:wp14="http://schemas.microsoft.com/office/word/2010/wordprocessingDrawing" xmlns:wp="http://schemas.openxmlformats.org/drawingml/2006/wordprocessingDrawing" xmlns:w10="urn:schemas-microsoft-com:office:word" xmlns:w="http://schemas.openxmlformats.org/wordprocessingml/2006/main" xmlns:w14="http://schemas.microsoft.com/office/word/2010/wordml" xmlns:w15="http://schemas.microsoft.com/office/word/2012/wordml" xmlns:w16cid="http://schemas.microsoft.com/office/word/2016/wordml/cid" xmlns:w16se="http://schemas.microsoft.com/office/word/2015/wordml/symex" xmlns:wpg="http://schemas.microsoft.com/office/word/2010/wordprocessingGroup" xmlns:wpi="http://schemas.microsoft.com/office/word/2010/wordprocessingInk" xmlns:wne="http://schemas.microsoft.com/office/word/2006/wordml" xmlns:wps="http://schemas.microsoft.com/office/word/2010/wordprocessingShape" mc:Ignorable="w14 w15 w16se w16cid wp14">
+  <w:footnote w:type="separator" w:id="-1">
+    <w:p>
+      <w:pPr>
+        <w:spacing w:after="0" w:line="240" w:lineRule="auto"/>
+      </w:pPr>
+      <w:r>
+        <w:separator/>
+      </w:r>
+    </w:p>
+  </w:footnote>
+  <w:footnote w:type="continuationSeparator" w:id="0">
+    <w:p>
+      <w:pPr>
+        <w:spacing w:after="0" w:line="240" w:lineRule="auto"/>
+      </w:pPr>
+      <w:r>
+        <w:continuationSeparator/>
+      </w:r>
+    </w:p>
+  </w:footnote>
+</w:footnotes>
 </file>
 
 <file path=word/numbering.xml><?xml version="1.0" encoding="utf-8"?>
@@ -397,15 +455,6 @@
   </w:num>
   <w:num w:numId="2">
     <w:abstractNumId w:val="0"/>
-    <w:lvlOverride w:ilvl="0"/>
-    <w:lvlOverride w:ilvl="1"/>
-    <w:lvlOverride w:ilvl="2"/>
-    <w:lvlOverride w:ilvl="3"/>
-    <w:lvlOverride w:ilvl="4"/>
-    <w:lvlOverride w:ilvl="5"/>
-    <w:lvlOverride w:ilvl="6"/>
-    <w:lvlOverride w:ilvl="7"/>
-    <w:lvlOverride w:ilvl="8"/>
   </w:num>
 </w:numbering>
 </file>
@@ -854,6 +903,50 @@
       <w:ind w:leftChars="400" w:left="800"/>
     </w:pPr>
   </w:style>
+  <w:style w:type="paragraph" w:styleId="a4">
+    <w:name w:val="header"/>
+    <w:basedOn w:val="a"/>
+    <w:link w:val="Char"/>
+    <w:uiPriority w:val="99"/>
+    <w:unhideWhenUsed/>
+    <w:rsid w:val="009A152E"/>
+    <w:pPr>
+      <w:tabs>
+        <w:tab w:val="center" w:pos="4513"/>
+        <w:tab w:val="right" w:pos="9026"/>
+      </w:tabs>
+      <w:snapToGrid w:val="0"/>
+    </w:pPr>
+  </w:style>
+  <w:style w:type="character" w:customStyle="1" w:styleId="Char">
+    <w:name w:val="머리글 Char"/>
+    <w:basedOn w:val="a0"/>
+    <w:link w:val="a4"/>
+    <w:uiPriority w:val="99"/>
+    <w:rsid w:val="009A152E"/>
+  </w:style>
+  <w:style w:type="paragraph" w:styleId="a5">
+    <w:name w:val="footer"/>
+    <w:basedOn w:val="a"/>
+    <w:link w:val="Char0"/>
+    <w:uiPriority w:val="99"/>
+    <w:unhideWhenUsed/>
+    <w:rsid w:val="009A152E"/>
+    <w:pPr>
+      <w:tabs>
+        <w:tab w:val="center" w:pos="4513"/>
+        <w:tab w:val="right" w:pos="9026"/>
+      </w:tabs>
+      <w:snapToGrid w:val="0"/>
+    </w:pPr>
+  </w:style>
+  <w:style w:type="character" w:customStyle="1" w:styleId="Char0">
+    <w:name w:val="바닥글 Char"/>
+    <w:basedOn w:val="a0"/>
+    <w:link w:val="a5"/>
+    <w:uiPriority w:val="99"/>
+    <w:rsid w:val="009A152E"/>
+  </w:style>
 </w:styles>
 </file>
 

</xml_diff>